<commit_message>
Fix reports and consultations (#103)
* Update consents
* Restrict price assignment
</commit_message>
<xml_diff>
--- a/public/templates/consents/biopsy.docx
+++ b/public/templates/consents/biopsy.docx
@@ -816,8 +816,208 @@
         <w:spacing w:line="276" w:lineRule="auto"/>
         <w:rPr>
           <w:rFonts w:ascii="Book Antiqua" w:hAnsi="Book Antiqua"/>
+          <w:b/>
+          <w:sz w:val="20"/>
+          <w:szCs w:val="20"/>
+        </w:rPr>
+      </w:pPr>
+      <w:r>
+        <w:rPr>
+          <w:rFonts w:ascii="Book Antiqua" w:hAnsi="Book Antiqua"/>
+          <w:b/>
+          <w:sz w:val="20"/>
+          <w:szCs w:val="20"/>
+        </w:rPr>
+        <w:t>EXAMEN FÍSICO:</w:t>
+      </w:r>
+    </w:p>
+    <w:p>
+      <w:pPr>
+        <w:spacing w:line="276" w:lineRule="auto"/>
+        <w:rPr>
+          <w:rFonts w:ascii="Book Antiqua" w:hAnsi="Book Antiqua"/>
+          <w:sz w:val="20"/>
+          <w:szCs w:val="22"/>
+        </w:rPr>
+      </w:pPr>
+      <w:r>
+        <w:rPr>
+          <w:rFonts w:ascii="Book Antiqua" w:hAnsi="Book Antiqua"/>
+          <w:b/>
           <w:bCs/>
           <w:sz w:val="20"/>
+          <w:szCs w:val="22"/>
+        </w:rPr>
+        <w:t>FOSA NASAL DERECHA:</w:t>
+      </w:r>
+      <w:r>
+        <w:rPr>
+          <w:rFonts w:ascii="Book Antiqua" w:hAnsi="Book Antiqua"/>
+          <w:sz w:val="20"/>
+          <w:szCs w:val="22"/>
+        </w:rPr>
+        <w:tab/>
+      </w:r>
+      <w:r>
+        <w:rPr>
+          <w:rFonts w:ascii="Book Antiqua" w:hAnsi="Book Antiqua"/>
+          <w:sz w:val="20"/>
+          <w:szCs w:val="22"/>
+        </w:rPr>
+        <w:fldChar w:fldCharType="begin"/>
+      </w:r>
+      <w:r>
+        <w:rPr>
+          <w:rFonts w:ascii="Book Antiqua" w:hAnsi="Book Antiqua"/>
+          <w:sz w:val="20"/>
+          <w:szCs w:val="22"/>
+        </w:rPr>
+        <w:instrText>MERGEFIELD =</w:instrText>
+      </w:r>
+      <w:r>
+        <w:rPr>
+          <w:rFonts w:ascii="Book Antiqua" w:hAnsi="Book Antiqua"/>
+          <w:sz w:val="20"/>
+          <w:szCs w:val="22"/>
+        </w:rPr>
+        <w:instrText>consultation.right_nostril</w:instrText>
+      </w:r>
+      <w:r>
+        <w:rPr>
+          <w:rFonts w:ascii="Book Antiqua" w:hAnsi="Book Antiqua"/>
+          <w:sz w:val="20"/>
+          <w:szCs w:val="22"/>
+        </w:rPr>
+        <w:instrText xml:space="preserve"> \* MERGEFORMAT </w:instrText>
+      </w:r>
+      <w:r>
+        <w:rPr>
+          <w:rFonts w:ascii="Book Antiqua" w:hAnsi="Book Antiqua"/>
+          <w:sz w:val="20"/>
+          <w:szCs w:val="22"/>
+        </w:rPr>
+        <w:fldChar w:fldCharType="separate"/>
+      </w:r>
+      <w:r>
+        <w:rPr>
+          <w:rFonts w:ascii="Book Antiqua" w:hAnsi="Book Antiqua"/>
+          <w:sz w:val="20"/>
+          <w:szCs w:val="22"/>
+        </w:rPr>
+        <w:t>«=consultation.right_nostril»</w:t>
+      </w:r>
+      <w:r>
+        <w:rPr>
+          <w:rFonts w:ascii="Book Antiqua" w:hAnsi="Book Antiqua"/>
+          <w:sz w:val="20"/>
+          <w:szCs w:val="22"/>
+        </w:rPr>
+        <w:fldChar w:fldCharType="end"/>
+      </w:r>
+    </w:p>
+    <w:p>
+      <w:pPr>
+        <w:spacing w:line="276" w:lineRule="auto"/>
+        <w:rPr>
+          <w:rFonts w:ascii="Book Antiqua" w:hAnsi="Book Antiqua"/>
+          <w:bCs/>
+          <w:sz w:val="20"/>
+          <w:szCs w:val="20"/>
+        </w:rPr>
+      </w:pPr>
+      <w:r>
+        <w:rPr>
+          <w:rFonts w:ascii="Book Antiqua" w:hAnsi="Book Antiqua"/>
+          <w:b/>
+          <w:bCs/>
+          <w:sz w:val="20"/>
+          <w:szCs w:val="22"/>
+        </w:rPr>
+        <w:t>FOSA NASAL IZQUIERDA:</w:t>
+      </w:r>
+      <w:r>
+        <w:rPr>
+          <w:rFonts w:ascii="Book Antiqua" w:hAnsi="Book Antiqua"/>
+          <w:sz w:val="20"/>
+          <w:szCs w:val="22"/>
+        </w:rPr>
+        <w:tab/>
+      </w:r>
+      <w:r>
+        <w:rPr>
+          <w:rFonts w:ascii="Book Antiqua" w:hAnsi="Book Antiqua"/>
+          <w:sz w:val="20"/>
+          <w:szCs w:val="22"/>
+        </w:rPr>
+        <w:fldChar w:fldCharType="begin"/>
+      </w:r>
+      <w:r>
+        <w:rPr>
+          <w:rFonts w:ascii="Book Antiqua" w:hAnsi="Book Antiqua"/>
+          <w:sz w:val="20"/>
+          <w:szCs w:val="22"/>
+        </w:rPr>
+        <w:instrText>MERGEFIELD =</w:instrText>
+      </w:r>
+      <w:r>
+        <w:rPr>
+          <w:rFonts w:ascii="Book Antiqua" w:hAnsi="Book Antiqua"/>
+          <w:sz w:val="20"/>
+          <w:szCs w:val="22"/>
+        </w:rPr>
+        <w:instrText>consultation.left_nostril</w:instrText>
+      </w:r>
+      <w:r>
+        <w:rPr>
+          <w:rFonts w:ascii="Book Antiqua" w:hAnsi="Book Antiqua"/>
+          <w:sz w:val="20"/>
+          <w:szCs w:val="22"/>
+        </w:rPr>
+        <w:instrText xml:space="preserve"> \* MERGEFORMAT </w:instrText>
+      </w:r>
+      <w:r>
+        <w:rPr>
+          <w:rFonts w:ascii="Book Antiqua" w:hAnsi="Book Antiqua"/>
+          <w:sz w:val="20"/>
+          <w:szCs w:val="22"/>
+        </w:rPr>
+        <w:fldChar w:fldCharType="separate"/>
+      </w:r>
+      <w:r>
+        <w:rPr>
+          <w:rFonts w:ascii="Book Antiqua" w:hAnsi="Book Antiqua"/>
+          <w:sz w:val="20"/>
+          <w:szCs w:val="22"/>
+        </w:rPr>
+        <w:t>«=consultation.left_nostril»</w:t>
+      </w:r>
+      <w:r>
+        <w:rPr>
+          <w:rFonts w:ascii="Book Antiqua" w:hAnsi="Book Antiqua"/>
+          <w:sz w:val="20"/>
+          <w:szCs w:val="22"/>
+        </w:rPr>
+        <w:fldChar w:fldCharType="end"/>
+      </w:r>
+    </w:p>
+    <w:p>
+      <w:pPr>
+        <w:spacing w:line="276" w:lineRule="auto"/>
+        <w:rPr>
+          <w:rFonts w:ascii="Book Antiqua" w:hAnsi="Book Antiqua"/>
+          <w:b/>
+          <w:sz w:val="20"/>
+          <w:szCs w:val="20"/>
+        </w:rPr>
+      </w:pPr>
+    </w:p>
+    <w:p>
+      <w:pPr>
+        <w:spacing w:line="276" w:lineRule="auto"/>
+        <w:rPr>
+          <w:rFonts w:ascii="Book Antiqua" w:hAnsi="Book Antiqua"/>
+          <w:bCs/>
+          <w:sz w:val="20"/>
           <w:szCs w:val="20"/>
         </w:rPr>
       </w:pPr>
@@ -959,207 +1159,6 @@
           <w:szCs w:val="22"/>
         </w:rPr>
         <w:t>«=current_date»</w:t>
-      </w:r>
-      <w:r>
-        <w:rPr>
-          <w:rFonts w:ascii="Book Antiqua" w:hAnsi="Book Antiqua"/>
-          <w:sz w:val="20"/>
-          <w:szCs w:val="22"/>
-        </w:rPr>
-        <w:fldChar w:fldCharType="end"/>
-      </w:r>
-    </w:p>
-    <w:p>
-      <w:pPr>
-        <w:spacing w:line="276" w:lineRule="auto"/>
-        <w:rPr>
-          <w:rFonts w:ascii="Book Antiqua" w:hAnsi="Book Antiqua"/>
-          <w:sz w:val="20"/>
-          <w:szCs w:val="22"/>
-        </w:rPr>
-      </w:pPr>
-      <w:r>
-        <w:rPr>
-          <w:rFonts w:ascii="Book Antiqua" w:hAnsi="Book Antiqua"/>
-          <w:b/>
-          <w:bCs/>
-          <w:sz w:val="20"/>
-          <w:szCs w:val="22"/>
-        </w:rPr>
-        <w:t>FOSA NASAL DERECHA:</w:t>
-      </w:r>
-      <w:r>
-        <w:rPr>
-          <w:rFonts w:ascii="Book Antiqua" w:hAnsi="Book Antiqua"/>
-          <w:sz w:val="20"/>
-          <w:szCs w:val="22"/>
-        </w:rPr>
-        <w:tab/>
-      </w:r>
-      <w:r>
-        <w:rPr>
-          <w:rFonts w:ascii="Book Antiqua" w:hAnsi="Book Antiqua"/>
-          <w:sz w:val="20"/>
-          <w:szCs w:val="22"/>
-        </w:rPr>
-        <w:tab/>
-      </w:r>
-      <w:r>
-        <w:rPr>
-          <w:rFonts w:ascii="Book Antiqua" w:hAnsi="Book Antiqua"/>
-          <w:sz w:val="20"/>
-          <w:szCs w:val="22"/>
-        </w:rPr>
-        <w:tab/>
-      </w:r>
-      <w:r>
-        <w:rPr>
-          <w:rFonts w:ascii="Book Antiqua" w:hAnsi="Book Antiqua"/>
-          <w:sz w:val="20"/>
-          <w:szCs w:val="22"/>
-        </w:rPr>
-        <w:fldChar w:fldCharType="begin"/>
-      </w:r>
-      <w:r>
-        <w:rPr>
-          <w:rFonts w:ascii="Book Antiqua" w:hAnsi="Book Antiqua"/>
-          <w:sz w:val="20"/>
-          <w:szCs w:val="22"/>
-        </w:rPr>
-        <w:instrText>MERGEFIELD =</w:instrText>
-      </w:r>
-      <w:r>
-        <w:rPr>
-          <w:rFonts w:ascii="Book Antiqua" w:hAnsi="Book Antiqua"/>
-          <w:sz w:val="20"/>
-          <w:szCs w:val="22"/>
-        </w:rPr>
-        <w:instrText>consultation.right_nostril</w:instrText>
-      </w:r>
-      <w:r>
-        <w:rPr>
-          <w:rFonts w:ascii="Book Antiqua" w:hAnsi="Book Antiqua"/>
-          <w:sz w:val="20"/>
-          <w:szCs w:val="22"/>
-        </w:rPr>
-        <w:instrText xml:space="preserve"> \* MERGEFORMAT </w:instrText>
-      </w:r>
-      <w:r>
-        <w:rPr>
-          <w:rFonts w:ascii="Book Antiqua" w:hAnsi="Book Antiqua"/>
-          <w:sz w:val="20"/>
-          <w:szCs w:val="22"/>
-        </w:rPr>
-        <w:fldChar w:fldCharType="separate"/>
-      </w:r>
-      <w:r>
-        <w:rPr>
-          <w:rFonts w:ascii="Book Antiqua" w:hAnsi="Book Antiqua"/>
-          <w:sz w:val="20"/>
-          <w:szCs w:val="22"/>
-        </w:rPr>
-        <w:t>«=consultation.right_nostril»</w:t>
-      </w:r>
-      <w:r>
-        <w:rPr>
-          <w:rFonts w:ascii="Book Antiqua" w:hAnsi="Book Antiqua"/>
-          <w:sz w:val="20"/>
-          <w:szCs w:val="22"/>
-        </w:rPr>
-        <w:fldChar w:fldCharType="end"/>
-      </w:r>
-    </w:p>
-    <w:p>
-      <w:pPr>
-        <w:spacing w:line="276" w:lineRule="auto"/>
-        <w:rPr>
-          <w:rFonts w:ascii="Book Antiqua" w:hAnsi="Book Antiqua"/>
-          <w:bCs/>
-          <w:sz w:val="20"/>
-          <w:szCs w:val="20"/>
-        </w:rPr>
-      </w:pPr>
-      <w:r>
-        <w:rPr>
-          <w:rFonts w:ascii="Book Antiqua" w:hAnsi="Book Antiqua"/>
-          <w:b/>
-          <w:bCs/>
-          <w:sz w:val="20"/>
-          <w:szCs w:val="22"/>
-        </w:rPr>
-        <w:t>FOSA NASAL IZQUIERDA:</w:t>
-      </w:r>
-      <w:r>
-        <w:rPr>
-          <w:rFonts w:ascii="Book Antiqua" w:hAnsi="Book Antiqua"/>
-          <w:sz w:val="20"/>
-          <w:szCs w:val="22"/>
-        </w:rPr>
-        <w:tab/>
-      </w:r>
-      <w:r>
-        <w:rPr>
-          <w:rFonts w:ascii="Book Antiqua" w:hAnsi="Book Antiqua"/>
-          <w:sz w:val="20"/>
-          <w:szCs w:val="22"/>
-        </w:rPr>
-        <w:tab/>
-      </w:r>
-      <w:r>
-        <w:rPr>
-          <w:rFonts w:ascii="Book Antiqua" w:hAnsi="Book Antiqua"/>
-          <w:sz w:val="20"/>
-          <w:szCs w:val="22"/>
-        </w:rPr>
-        <w:tab/>
-      </w:r>
-      <w:r>
-        <w:rPr>
-          <w:rFonts w:ascii="Book Antiqua" w:hAnsi="Book Antiqua"/>
-          <w:sz w:val="20"/>
-          <w:szCs w:val="22"/>
-        </w:rPr>
-        <w:fldChar w:fldCharType="begin"/>
-      </w:r>
-      <w:r>
-        <w:rPr>
-          <w:rFonts w:ascii="Book Antiqua" w:hAnsi="Book Antiqua"/>
-          <w:sz w:val="20"/>
-          <w:szCs w:val="22"/>
-        </w:rPr>
-        <w:instrText>MERGEFIELD =</w:instrText>
-      </w:r>
-      <w:r>
-        <w:rPr>
-          <w:rFonts w:ascii="Book Antiqua" w:hAnsi="Book Antiqua"/>
-          <w:sz w:val="20"/>
-          <w:szCs w:val="22"/>
-        </w:rPr>
-        <w:instrText>consultation.left_nostril</w:instrText>
-      </w:r>
-      <w:r>
-        <w:rPr>
-          <w:rFonts w:ascii="Book Antiqua" w:hAnsi="Book Antiqua"/>
-          <w:sz w:val="20"/>
-          <w:szCs w:val="22"/>
-        </w:rPr>
-        <w:instrText xml:space="preserve"> \* MERGEFORMAT </w:instrText>
-      </w:r>
-      <w:r>
-        <w:rPr>
-          <w:rFonts w:ascii="Book Antiqua" w:hAnsi="Book Antiqua"/>
-          <w:sz w:val="20"/>
-          <w:szCs w:val="22"/>
-        </w:rPr>
-        <w:fldChar w:fldCharType="separate"/>
-      </w:r>
-      <w:r>
-        <w:rPr>
-          <w:rFonts w:ascii="Book Antiqua" w:hAnsi="Book Antiqua"/>
-          <w:sz w:val="20"/>
-          <w:szCs w:val="22"/>
-        </w:rPr>
-        <w:t>«=consultation.left_nostril»</w:t>
       </w:r>
       <w:r>
         <w:rPr>
@@ -1640,6 +1639,7 @@
           <w:sz w:val="20"/>
           <w:szCs w:val="20"/>
         </w:rPr>
+        <w:lastRenderedPageBreak/>
         <w:br w:type="page"/>
       </w:r>
     </w:p>

</xml_diff>